<commit_message>
finished Error handling and Unit testing
</commit_message>
<xml_diff>
--- a/Advanced Functions/Exercise/01. Sort Array_Условие.docx
+++ b/Advanced Functions/Exercise/01. Sort Array_Условие.docx
@@ -69,6 +69,30 @@
             <w:shd w:fill="auto" w:val="clear"/>
           </w:rPr>
           <w:t xml:space="preserve">"</w:t>
+        </w:r>
+        <w:r>
+          <w:rPr>
+            <w:rFonts w:ascii="Calibri" w:hAnsi="Calibri" w:cs="Calibri" w:eastAsia="Calibri"/>
+            <w:color w:val="0000FF"/>
+            <w:spacing w:val="0"/>
+            <w:position w:val="0"/>
+            <w:sz w:val="22"/>
+            <w:u w:val="single"/>
+            <w:shd w:fill="auto" w:val="clear"/>
+          </w:rPr>
+          <w:t xml:space="preserve"> HYPERLINK "https://softuni.bg/courses/js-advanced"</w:t>
+        </w:r>
+        <w:r>
+          <w:rPr>
+            <w:rFonts w:ascii="Calibri" w:hAnsi="Calibri" w:cs="Calibri" w:eastAsia="Calibri"/>
+            <w:color w:val="0000FF"/>
+            <w:spacing w:val="0"/>
+            <w:position w:val="0"/>
+            <w:sz w:val="22"/>
+            <w:u w:val="single"/>
+            <w:shd w:fill="auto" w:val="clear"/>
+          </w:rPr>
+          <w:t xml:space="preserve"> HYPERLINK "https://softuni.bg/courses/js-advanced"</w:t>
         </w:r>
         <w:r>
           <w:rPr>
@@ -116,7 +140,55 @@
             <w:u w:val="single"/>
             <w:shd w:fill="auto" w:val="clear"/>
           </w:rPr>
+          <w:t xml:space="preserve"> HYPERLINK "https://softuni.bg/courses/js-advanced"</w:t>
+        </w:r>
+        <w:r>
+          <w:rPr>
+            <w:rFonts w:ascii="Calibri" w:hAnsi="Calibri" w:cs="Calibri" w:eastAsia="Calibri"/>
+            <w:color w:val="0000FF"/>
+            <w:spacing w:val="0"/>
+            <w:position w:val="0"/>
+            <w:sz w:val="22"/>
+            <w:u w:val="single"/>
+            <w:shd w:fill="auto" w:val="clear"/>
+          </w:rPr>
+          <w:t xml:space="preserve"> HYPERLINK "https://softuni.bg/courses/js-advanced"</w:t>
+        </w:r>
+        <w:r>
+          <w:rPr>
+            <w:rFonts w:ascii="Calibri" w:hAnsi="Calibri" w:cs="Calibri" w:eastAsia="Calibri"/>
+            <w:color w:val="0000FF"/>
+            <w:spacing w:val="0"/>
+            <w:position w:val="0"/>
+            <w:sz w:val="22"/>
+            <w:u w:val="single"/>
+            <w:shd w:fill="auto" w:val="clear"/>
+          </w:rPr>
           <w:t xml:space="preserve">Advanced" course @ </w:t>
+        </w:r>
+        <w:r>
+          <w:rPr>
+            <w:rFonts w:ascii="Calibri" w:hAnsi="Calibri" w:cs="Calibri" w:eastAsia="Calibri"/>
+            <w:color w:val="0000FF"/>
+            <w:spacing w:val="0"/>
+            <w:position w:val="0"/>
+            <w:sz w:val="22"/>
+            <w:u w:val="single"/>
+            <w:shd w:fill="auto" w:val="clear"/>
+          </w:rPr>
+          <w:t xml:space="preserve"> HYPERLINK "https://softuni.bg/courses/js-advanced"</w:t>
+        </w:r>
+        <w:r>
+          <w:rPr>
+            <w:rFonts w:ascii="Calibri" w:hAnsi="Calibri" w:cs="Calibri" w:eastAsia="Calibri"/>
+            <w:color w:val="0000FF"/>
+            <w:spacing w:val="0"/>
+            <w:position w:val="0"/>
+            <w:sz w:val="22"/>
+            <w:u w:val="single"/>
+            <w:shd w:fill="auto" w:val="clear"/>
+          </w:rPr>
+          <w:t xml:space="preserve"> HYPERLINK "https://softuni.bg/courses/js-advanced"</w:t>
         </w:r>
         <w:r>
           <w:rPr>
@@ -830,7 +902,6 @@
                 <w:spacing w:val="0"/>
                 <w:position w:val="0"/>
                 <w:sz w:val="22"/>
-                <w:shd w:fill="auto" w:val="clear"/>
               </w:rPr>
             </w:pPr>
             <w:r>
@@ -873,7 +944,6 @@
                 <w:spacing w:val="0"/>
                 <w:position w:val="0"/>
                 <w:sz w:val="22"/>
-                <w:shd w:fill="auto" w:val="clear"/>
               </w:rPr>
             </w:pPr>
             <w:r>
@@ -922,7 +992,6 @@
                 <w:spacing w:val="0"/>
                 <w:position w:val="0"/>
                 <w:sz w:val="22"/>
-                <w:shd w:fill="auto" w:val="clear"/>
               </w:rPr>
             </w:pPr>
             <w:r>
@@ -965,7 +1034,6 @@
                 <w:spacing w:val="0"/>
                 <w:position w:val="0"/>
                 <w:sz w:val="22"/>
-                <w:shd w:fill="auto" w:val="clear"/>
               </w:rPr>
             </w:pPr>
             <w:r>
@@ -1014,7 +1082,6 @@
                 <w:spacing w:val="0"/>
                 <w:position w:val="0"/>
                 <w:sz w:val="22"/>
-                <w:shd w:fill="auto" w:val="clear"/>
               </w:rPr>
             </w:pPr>
             <w:r>
@@ -1057,7 +1124,6 @@
                 <w:spacing w:val="0"/>
                 <w:position w:val="0"/>
                 <w:sz w:val="22"/>
-                <w:shd w:fill="auto" w:val="clear"/>
               </w:rPr>
             </w:pPr>
             <w:r>
@@ -1841,7 +1907,6 @@
                 <w:spacing w:val="0"/>
                 <w:position w:val="0"/>
                 <w:sz w:val="22"/>
-                <w:shd w:fill="auto" w:val="clear"/>
               </w:rPr>
             </w:pPr>
             <w:r>
@@ -1890,7 +1955,6 @@
                 <w:spacing w:val="0"/>
                 <w:position w:val="0"/>
                 <w:sz w:val="22"/>
-                <w:shd w:fill="auto" w:val="clear"/>
               </w:rPr>
             </w:pPr>
             <w:r>
@@ -1939,7 +2003,6 @@
                 <w:spacing w:val="0"/>
                 <w:position w:val="0"/>
                 <w:sz w:val="22"/>
-                <w:shd w:fill="auto" w:val="clear"/>
               </w:rPr>
             </w:pPr>
             <w:r>
@@ -2128,7 +2191,6 @@
                 <w:spacing w:val="0"/>
                 <w:position w:val="0"/>
                 <w:sz w:val="22"/>
-                <w:shd w:fill="auto" w:val="clear"/>
               </w:rPr>
             </w:pPr>
             <w:r>
@@ -2456,7 +2518,6 @@
                 <w:spacing w:val="0"/>
                 <w:position w:val="0"/>
                 <w:sz w:val="22"/>
-                <w:shd w:fill="auto" w:val="clear"/>
               </w:rPr>
             </w:pPr>
             <w:r>
@@ -2782,7 +2843,6 @@
                 <w:spacing w:val="0"/>
                 <w:position w:val="0"/>
                 <w:sz w:val="22"/>
-                <w:shd w:fill="auto" w:val="clear"/>
               </w:rPr>
             </w:pPr>
             <w:r>
@@ -4443,7 +4503,6 @@
                 <w:spacing w:val="0"/>
                 <w:position w:val="0"/>
                 <w:sz w:val="22"/>
-                <w:shd w:fill="auto" w:val="clear"/>
               </w:rPr>
             </w:pPr>
             <w:r>
@@ -4622,7 +4681,6 @@
               <w:rPr>
                 <w:spacing w:val="0"/>
                 <w:position w:val="0"/>
-                <w:shd w:fill="auto" w:val="clear"/>
               </w:rPr>
             </w:pPr>
           </w:p>
@@ -4683,7 +4741,6 @@
                 <w:spacing w:val="0"/>
                 <w:position w:val="0"/>
                 <w:sz w:val="22"/>
-                <w:shd w:fill="auto" w:val="clear"/>
               </w:rPr>
             </w:pPr>
             <w:r>
@@ -4726,7 +4783,6 @@
                 <w:spacing w:val="0"/>
                 <w:position w:val="0"/>
                 <w:sz w:val="22"/>
-                <w:shd w:fill="auto" w:val="clear"/>
               </w:rPr>
             </w:pPr>
             <w:r>
@@ -4970,7 +5026,6 @@
                 <w:color w:val="auto"/>
                 <w:spacing w:val="0"/>
                 <w:position w:val="0"/>
-                <w:shd w:fill="auto" w:val="clear"/>
               </w:rPr>
             </w:pPr>
             <w:r>
@@ -5153,7 +5208,6 @@
                 <w:spacing w:val="0"/>
                 <w:position w:val="0"/>
                 <w:sz w:val="22"/>
-                <w:shd w:fill="auto" w:val="clear"/>
               </w:rPr>
             </w:pPr>
             <w:r>
@@ -5226,7 +5280,6 @@
                 <w:spacing w:val="0"/>
                 <w:position w:val="0"/>
                 <w:sz w:val="22"/>
-                <w:shd w:fill="auto" w:val="clear"/>
               </w:rPr>
             </w:pPr>
             <w:r>
@@ -5269,7 +5322,6 @@
                 <w:spacing w:val="0"/>
                 <w:position w:val="0"/>
                 <w:sz w:val="22"/>
-                <w:shd w:fill="auto" w:val="clear"/>
               </w:rPr>
             </w:pPr>
             <w:r>
@@ -5570,7 +5622,6 @@
                 <w:spacing w:val="0"/>
                 <w:position w:val="0"/>
                 <w:sz w:val="22"/>
-                <w:shd w:fill="auto" w:val="clear"/>
               </w:rPr>
             </w:pPr>
             <w:r>
@@ -5865,7 +5916,6 @@
                 <w:spacing w:val="0"/>
                 <w:position w:val="0"/>
                 <w:sz w:val="22"/>
-                <w:shd w:fill="auto" w:val="clear"/>
               </w:rPr>
             </w:pPr>
             <w:r>
@@ -5905,7 +5955,7 @@
         <w:keepLines w:val="true"/>
         <w:numPr>
           <w:ilvl w:val="0"/>
-          <w:numId w:val="89"/>
+          <w:numId w:val="88"/>
         </w:numPr>
         <w:spacing w:before="200" w:after="40" w:line="276"/>
         <w:ind w:right="0" w:left="1800" w:hanging="360"/>
@@ -6162,8 +6212,8 @@
         </w:rPr>
       </w:pPr>
       <w:r>
-        <w:object w:dxaOrig="6062" w:dyaOrig="762">
-          <v:rect xmlns:o="urn:schemas-microsoft-com:office:office" xmlns:v="urn:schemas-microsoft-com:vml" id="rectole0000000000" style="width:303.100000pt;height:38.100000pt" o:preferrelative="t" o:ole="">
+        <w:object w:dxaOrig="6134" w:dyaOrig="769">
+          <v:rect xmlns:o="urn:schemas-microsoft-com:office:office" xmlns:v="urn:schemas-microsoft-com:vml" id="rectole0000000000" style="width:306.700000pt;height:38.450000pt" o:preferrelative="t" o:ole="">
             <o:lock v:ext="edit"/>
             <v:imagedata xmlns:r="http://schemas.openxmlformats.org/officeDocument/2006/relationships" r:id="docRId3" o:title=""/>
           </v:rect>
@@ -6421,7 +6471,6 @@
                 <w:spacing w:val="0"/>
                 <w:position w:val="0"/>
                 <w:sz w:val="22"/>
-                <w:shd w:fill="auto" w:val="clear"/>
               </w:rPr>
             </w:pPr>
             <w:r>
@@ -6464,7 +6513,6 @@
                 <w:spacing w:val="0"/>
                 <w:position w:val="0"/>
                 <w:sz w:val="22"/>
-                <w:shd w:fill="auto" w:val="clear"/>
               </w:rPr>
             </w:pPr>
             <w:r>
@@ -6513,7 +6561,6 @@
                 <w:spacing w:val="0"/>
                 <w:position w:val="0"/>
                 <w:sz w:val="22"/>
-                <w:shd w:fill="auto" w:val="clear"/>
               </w:rPr>
             </w:pPr>
             <w:r>
@@ -6557,7 +6604,6 @@
                 <w:spacing w:val="0"/>
                 <w:position w:val="0"/>
                 <w:sz w:val="22"/>
-                <w:shd w:fill="auto" w:val="clear"/>
               </w:rPr>
             </w:pPr>
             <w:r>
@@ -6605,7 +6651,6 @@
                 <w:spacing w:val="0"/>
                 <w:position w:val="0"/>
                 <w:sz w:val="22"/>
-                <w:shd w:fill="auto" w:val="clear"/>
               </w:rPr>
             </w:pPr>
             <w:r>
@@ -6649,7 +6694,6 @@
                 <w:spacing w:val="0"/>
                 <w:position w:val="0"/>
                 <w:sz w:val="22"/>
-                <w:shd w:fill="auto" w:val="clear"/>
               </w:rPr>
             </w:pPr>
             <w:r>
@@ -6673,7 +6717,7 @@
         <w:keepLines w:val="true"/>
         <w:numPr>
           <w:ilvl w:val="0"/>
-          <w:numId w:val="105"/>
+          <w:numId w:val="104"/>
         </w:numPr>
         <w:spacing w:before="200" w:after="40" w:line="276"/>
         <w:ind w:right="0" w:left="1800" w:hanging="360"/>
@@ -7325,7 +7369,6 @@
                 <w:spacing w:val="0"/>
                 <w:position w:val="0"/>
                 <w:sz w:val="22"/>
-                <w:shd w:fill="auto" w:val="clear"/>
               </w:rPr>
             </w:pPr>
             <w:r>
@@ -7542,7 +7585,6 @@
                 <w:spacing w:val="0"/>
                 <w:position w:val="0"/>
                 <w:sz w:val="22"/>
-                <w:shd w:fill="auto" w:val="clear"/>
               </w:rPr>
             </w:pPr>
             <w:r>
@@ -7591,7 +7633,7 @@
       <w:pPr>
         <w:numPr>
           <w:ilvl w:val="0"/>
-          <w:numId w:val="114"/>
+          <w:numId w:val="113"/>
         </w:numPr>
         <w:spacing w:before="80" w:after="120" w:line="276"/>
         <w:ind w:right="0" w:left="720" w:hanging="360"/>
@@ -7655,7 +7697,7 @@
       <w:pPr>
         <w:numPr>
           <w:ilvl w:val="0"/>
-          <w:numId w:val="114"/>
+          <w:numId w:val="113"/>
         </w:numPr>
         <w:spacing w:before="80" w:after="120" w:line="276"/>
         <w:ind w:right="0" w:left="720" w:hanging="360"/>
@@ -7719,7 +7761,7 @@
       <w:pPr>
         <w:numPr>
           <w:ilvl w:val="0"/>
-          <w:numId w:val="114"/>
+          <w:numId w:val="113"/>
         </w:numPr>
         <w:spacing w:before="80" w:after="120" w:line="276"/>
         <w:ind w:right="0" w:left="720" w:hanging="360"/>
@@ -8074,7 +8116,6 @@
                 <w:spacing w:val="0"/>
                 <w:position w:val="0"/>
                 <w:sz w:val="22"/>
-                <w:shd w:fill="auto" w:val="clear"/>
               </w:rPr>
             </w:pPr>
             <w:r>
@@ -8468,7 +8509,6 @@
                 <w:spacing w:val="0"/>
                 <w:position w:val="0"/>
                 <w:sz w:val="22"/>
-                <w:shd w:fill="auto" w:val="clear"/>
               </w:rPr>
             </w:pPr>
             <w:r>
@@ -8530,7 +8570,6 @@
                 <w:spacing w:val="0"/>
                 <w:position w:val="0"/>
                 <w:sz w:val="22"/>
-                <w:shd w:fill="auto" w:val="clear"/>
               </w:rPr>
             </w:pPr>
             <w:r>
@@ -8606,7 +8645,6 @@
                 <w:spacing w:val="0"/>
                 <w:position w:val="0"/>
                 <w:sz w:val="22"/>
-                <w:shd w:fill="auto" w:val="clear"/>
               </w:rPr>
             </w:pPr>
             <w:r>
@@ -8856,7 +8894,7 @@
       <w:pPr>
         <w:numPr>
           <w:ilvl w:val="0"/>
-          <w:numId w:val="134"/>
+          <w:numId w:val="133"/>
         </w:numPr>
         <w:spacing w:before="80" w:after="120" w:line="276"/>
         <w:ind w:right="0" w:left="357" w:hanging="357"/>
@@ -8967,7 +9005,7 @@
       <w:pPr>
         <w:numPr>
           <w:ilvl w:val="0"/>
-          <w:numId w:val="134"/>
+          <w:numId w:val="133"/>
         </w:numPr>
         <w:spacing w:before="80" w:after="120" w:line="276"/>
         <w:ind w:right="0" w:left="357" w:hanging="357"/>
@@ -9078,7 +9116,7 @@
       <w:pPr>
         <w:numPr>
           <w:ilvl w:val="0"/>
-          <w:numId w:val="134"/>
+          <w:numId w:val="133"/>
         </w:numPr>
         <w:spacing w:before="80" w:after="120" w:line="276"/>
         <w:ind w:right="0" w:left="357" w:hanging="357"/>
@@ -9177,7 +9215,7 @@
       <w:pPr>
         <w:numPr>
           <w:ilvl w:val="0"/>
-          <w:numId w:val="134"/>
+          <w:numId w:val="133"/>
         </w:numPr>
         <w:spacing w:before="80" w:after="120" w:line="276"/>
         <w:ind w:right="0" w:left="357" w:hanging="357"/>
@@ -9243,7 +9281,7 @@
       <w:pPr>
         <w:numPr>
           <w:ilvl w:val="0"/>
-          <w:numId w:val="134"/>
+          <w:numId w:val="133"/>
         </w:numPr>
         <w:spacing w:before="80" w:after="120" w:line="276"/>
         <w:ind w:right="0" w:left="357" w:hanging="357"/>
@@ -9275,7 +9313,7 @@
       <w:pPr>
         <w:numPr>
           <w:ilvl w:val="0"/>
-          <w:numId w:val="134"/>
+          <w:numId w:val="133"/>
         </w:numPr>
         <w:spacing w:before="80" w:after="120" w:line="276"/>
         <w:ind w:right="0" w:left="357" w:hanging="357"/>
@@ -9470,7 +9508,7 @@
       <w:pPr>
         <w:numPr>
           <w:ilvl w:val="0"/>
-          <w:numId w:val="137"/>
+          <w:numId w:val="136"/>
         </w:numPr>
         <w:tabs>
           <w:tab w:val="left" w:pos="720" w:leader="none"/>
@@ -9515,7 +9553,7 @@
       <w:pPr>
         <w:numPr>
           <w:ilvl w:val="0"/>
-          <w:numId w:val="137"/>
+          <w:numId w:val="136"/>
         </w:numPr>
         <w:tabs>
           <w:tab w:val="left" w:pos="720" w:leader="none"/>
@@ -9652,7 +9690,7 @@
       <w:pPr>
         <w:numPr>
           <w:ilvl w:val="0"/>
-          <w:numId w:val="137"/>
+          <w:numId w:val="136"/>
         </w:numPr>
         <w:tabs>
           <w:tab w:val="left" w:pos="720" w:leader="none"/>
@@ -9925,7 +9963,7 @@
       <w:pPr>
         <w:numPr>
           <w:ilvl w:val="0"/>
-          <w:numId w:val="143"/>
+          <w:numId w:val="142"/>
         </w:numPr>
         <w:tabs>
           <w:tab w:val="left" w:pos="720" w:leader="none"/>
@@ -9970,7 +10008,7 @@
       <w:pPr>
         <w:numPr>
           <w:ilvl w:val="0"/>
-          <w:numId w:val="143"/>
+          <w:numId w:val="142"/>
         </w:numPr>
         <w:tabs>
           <w:tab w:val="left" w:pos="720" w:leader="none"/>
@@ -10015,7 +10053,7 @@
       <w:pPr>
         <w:numPr>
           <w:ilvl w:val="0"/>
-          <w:numId w:val="143"/>
+          <w:numId w:val="142"/>
         </w:numPr>
         <w:tabs>
           <w:tab w:val="left" w:pos="720" w:leader="none"/>
@@ -10109,7 +10147,6 @@
                 <w:spacing w:val="0"/>
                 <w:position w:val="0"/>
                 <w:sz w:val="22"/>
-                <w:shd w:fill="auto" w:val="clear"/>
               </w:rPr>
             </w:pPr>
             <w:r>
@@ -10185,7 +10222,6 @@
                 <w:color w:val="auto"/>
                 <w:spacing w:val="0"/>
                 <w:position w:val="0"/>
-                <w:shd w:fill="auto" w:val="clear"/>
               </w:rPr>
             </w:pPr>
             <w:r>
@@ -10210,7 +10246,7 @@
         <w:keepLines w:val="true"/>
         <w:numPr>
           <w:ilvl w:val="0"/>
-          <w:numId w:val="151"/>
+          <w:numId w:val="150"/>
         </w:numPr>
         <w:spacing w:before="200" w:after="40" w:line="276"/>
         <w:ind w:right="0" w:left="1800" w:hanging="360"/>
@@ -10631,8 +10667,8 @@
         </w:rPr>
       </w:pPr>
       <w:r>
-        <w:object w:dxaOrig="4024" w:dyaOrig="3741">
-          <v:rect xmlns:o="urn:schemas-microsoft-com:office:office" xmlns:v="urn:schemas-microsoft-com:vml" id="rectole0000000001" style="width:201.200000pt;height:187.050000pt" o:preferrelative="t" o:ole="">
+        <w:object w:dxaOrig="4069" w:dyaOrig="3786">
+          <v:rect xmlns:o="urn:schemas-microsoft-com:office:office" xmlns:v="urn:schemas-microsoft-com:vml" id="rectole0000000001" style="width:203.450000pt;height:189.300000pt" o:preferrelative="t" o:ole="">
             <o:lock v:ext="edit"/>
             <v:imagedata xmlns:r="http://schemas.openxmlformats.org/officeDocument/2006/relationships" r:id="docRId5" o:title=""/>
           </v:rect>
@@ -10651,8 +10687,8 @@
         <w:t xml:space="preserve"> </w:t>
       </w:r>
       <w:r>
-        <w:object w:dxaOrig="4010" w:dyaOrig="3741">
-          <v:rect xmlns:o="urn:schemas-microsoft-com:office:office" xmlns:v="urn:schemas-microsoft-com:vml" id="rectole0000000002" style="width:200.500000pt;height:187.050000pt" o:preferrelative="t" o:ole="">
+        <w:object w:dxaOrig="4069" w:dyaOrig="3786">
+          <v:rect xmlns:o="urn:schemas-microsoft-com:office:office" xmlns:v="urn:schemas-microsoft-com:vml" id="rectole0000000002" style="width:203.450000pt;height:189.300000pt" o:preferrelative="t" o:ole="">
             <o:lock v:ext="edit"/>
             <v:imagedata xmlns:r="http://schemas.openxmlformats.org/officeDocument/2006/relationships" r:id="docRId7" o:title=""/>
           </v:rect>
@@ -10671,8 +10707,8 @@
         <w:t xml:space="preserve"> </w:t>
       </w:r>
       <w:r>
-        <w:object w:dxaOrig="4101" w:dyaOrig="3741">
-          <v:rect xmlns:o="urn:schemas-microsoft-com:office:office" xmlns:v="urn:schemas-microsoft-com:vml" id="rectole0000000003" style="width:205.050000pt;height:187.050000pt" o:preferrelative="t" o:ole="">
+        <w:object w:dxaOrig="4150" w:dyaOrig="3786">
+          <v:rect xmlns:o="urn:schemas-microsoft-com:office:office" xmlns:v="urn:schemas-microsoft-com:vml" id="rectole0000000003" style="width:207.500000pt;height:189.300000pt" o:preferrelative="t" o:ole="">
             <o:lock v:ext="edit"/>
             <v:imagedata xmlns:r="http://schemas.openxmlformats.org/officeDocument/2006/relationships" r:id="docRId9" o:title=""/>
           </v:rect>
@@ -10686,7 +10722,7 @@
         <w:keepLines w:val="true"/>
         <w:numPr>
           <w:ilvl w:val="0"/>
-          <w:numId w:val="159"/>
+          <w:numId w:val="158"/>
         </w:numPr>
         <w:spacing w:before="200" w:after="40" w:line="276"/>
         <w:ind w:right="0" w:left="1800" w:hanging="360"/>
@@ -10874,8 +10910,8 @@
         </w:rPr>
       </w:pPr>
       <w:r>
-        <w:object w:dxaOrig="11286" w:dyaOrig="9272">
-          <v:rect xmlns:o="urn:schemas-microsoft-com:office:office" xmlns:v="urn:schemas-microsoft-com:vml" id="rectole0000000004" style="width:564.300000pt;height:463.600000pt" o:preferrelative="t" o:ole="">
+        <w:object w:dxaOrig="11419" w:dyaOrig="9394">
+          <v:rect xmlns:o="urn:schemas-microsoft-com:office:office" xmlns:v="urn:schemas-microsoft-com:vml" id="rectole0000000004" style="width:570.950000pt;height:469.700000pt" o:preferrelative="t" o:ole="">
             <o:lock v:ext="edit"/>
             <v:imagedata xmlns:r="http://schemas.openxmlformats.org/officeDocument/2006/relationships" r:id="docRId11" o:title=""/>
           </v:rect>
@@ -11312,8 +11348,8 @@
         </w:rPr>
       </w:pPr>
       <w:r>
-        <w:object w:dxaOrig="11286" w:dyaOrig="9515">
-          <v:rect xmlns:o="urn:schemas-microsoft-com:office:office" xmlns:v="urn:schemas-microsoft-com:vml" id="rectole0000000005" style="width:564.300000pt;height:475.750000pt" o:preferrelative="t" o:ole="">
+        <w:object w:dxaOrig="11419" w:dyaOrig="9637">
+          <v:rect xmlns:o="urn:schemas-microsoft-com:office:office" xmlns:v="urn:schemas-microsoft-com:vml" id="rectole0000000005" style="width:570.950000pt;height:481.850000pt" o:preferrelative="t" o:ole="">
             <o:lock v:ext="edit"/>
             <v:imagedata xmlns:r="http://schemas.openxmlformats.org/officeDocument/2006/relationships" r:id="docRId13" o:title=""/>
           </v:rect>
@@ -11386,8 +11422,8 @@
         </w:rPr>
       </w:pPr>
       <w:r>
-        <w:object w:dxaOrig="7152" w:dyaOrig="5644">
-          <v:rect xmlns:o="urn:schemas-microsoft-com:office:office" xmlns:v="urn:schemas-microsoft-com:vml" id="rectole0000000006" style="width:357.600000pt;height:282.200000pt" o:preferrelative="t" o:ole="">
+        <w:object w:dxaOrig="7248" w:dyaOrig="5709">
+          <v:rect xmlns:o="urn:schemas-microsoft-com:office:office" xmlns:v="urn:schemas-microsoft-com:vml" id="rectole0000000006" style="width:362.400000pt;height:285.450000pt" o:preferrelative="t" o:ole="">
             <o:lock v:ext="edit"/>
             <v:imagedata xmlns:r="http://schemas.openxmlformats.org/officeDocument/2006/relationships" r:id="docRId15" o:title=""/>
           </v:rect>
@@ -11868,8 +11904,8 @@
         </w:rPr>
       </w:pPr>
       <w:r>
-        <w:object w:dxaOrig="10382" w:dyaOrig="2548">
-          <v:rect xmlns:o="urn:schemas-microsoft-com:office:office" xmlns:v="urn:schemas-microsoft-com:vml" id="rectole0000000007" style="width:519.100000pt;height:127.400000pt" o:preferrelative="t" o:ole="">
+        <w:object w:dxaOrig="10508" w:dyaOrig="2571">
+          <v:rect xmlns:o="urn:schemas-microsoft-com:office:office" xmlns:v="urn:schemas-microsoft-com:vml" id="rectole0000000007" style="width:525.400000pt;height:128.550000pt" o:preferrelative="t" o:ole="">
             <o:lock v:ext="edit"/>
             <v:imagedata xmlns:r="http://schemas.openxmlformats.org/officeDocument/2006/relationships" r:id="docRId17" o:title=""/>
           </v:rect>
@@ -11999,8 +12035,8 @@
         </w:rPr>
       </w:pPr>
       <w:r>
-        <w:object w:dxaOrig="11286" w:dyaOrig="11166">
-          <v:rect xmlns:o="urn:schemas-microsoft-com:office:office" xmlns:v="urn:schemas-microsoft-com:vml" id="rectole0000000008" style="width:564.300000pt;height:558.300000pt" o:preferrelative="t" o:ole="">
+        <w:object w:dxaOrig="11419" w:dyaOrig="11298">
+          <v:rect xmlns:o="urn:schemas-microsoft-com:office:office" xmlns:v="urn:schemas-microsoft-com:vml" id="rectole0000000008" style="width:570.950000pt;height:564.900000pt" o:preferrelative="t" o:ole="">
             <o:lock v:ext="edit"/>
             <v:imagedata xmlns:r="http://schemas.openxmlformats.org/officeDocument/2006/relationships" r:id="docRId19" o:title=""/>
           </v:rect>
@@ -12050,8 +12086,8 @@
         </w:rPr>
       </w:pPr>
       <w:r>
-        <w:object w:dxaOrig="6249" w:dyaOrig="3738">
-          <v:rect xmlns:o="urn:schemas-microsoft-com:office:office" xmlns:v="urn:schemas-microsoft-com:vml" id="rectole0000000009" style="width:312.450000pt;height:186.900000pt" o:preferrelative="t" o:ole="">
+        <w:object w:dxaOrig="6317" w:dyaOrig="3786">
+          <v:rect xmlns:o="urn:schemas-microsoft-com:office:office" xmlns:v="urn:schemas-microsoft-com:vml" id="rectole0000000009" style="width:315.850000pt;height:189.300000pt" o:preferrelative="t" o:ole="">
             <o:lock v:ext="edit"/>
             <v:imagedata xmlns:r="http://schemas.openxmlformats.org/officeDocument/2006/relationships" r:id="docRId21" o:title=""/>
           </v:rect>
@@ -12314,8 +12350,8 @@
         </w:rPr>
       </w:pPr>
       <w:r>
-        <w:object w:dxaOrig="11145" w:dyaOrig="3321">
-          <v:rect xmlns:o="urn:schemas-microsoft-com:office:office" xmlns:v="urn:schemas-microsoft-com:vml" id="rectole0000000010" style="width:557.250000pt;height:166.050000pt" o:preferrelative="t" o:ole="">
+        <w:object w:dxaOrig="11277" w:dyaOrig="3361">
+          <v:rect xmlns:o="urn:schemas-microsoft-com:office:office" xmlns:v="urn:schemas-microsoft-com:vml" id="rectole0000000010" style="width:563.850000pt;height:168.050000pt" o:preferrelative="t" o:ole="">
             <o:lock v:ext="edit"/>
             <v:imagedata xmlns:r="http://schemas.openxmlformats.org/officeDocument/2006/relationships" r:id="docRId23" o:title=""/>
           </v:rect>
@@ -12355,8 +12391,8 @@
         </w:rPr>
       </w:pPr>
       <w:r>
-        <w:object w:dxaOrig="11286" w:dyaOrig="2901">
-          <v:rect xmlns:o="urn:schemas-microsoft-com:office:office" xmlns:v="urn:schemas-microsoft-com:vml" id="rectole0000000011" style="width:564.300000pt;height:145.050000pt" o:preferrelative="t" o:ole="">
+        <w:object w:dxaOrig="11419" w:dyaOrig="2936">
+          <v:rect xmlns:o="urn:schemas-microsoft-com:office:office" xmlns:v="urn:schemas-microsoft-com:vml" id="rectole0000000011" style="width:570.950000pt;height:146.800000pt" o:preferrelative="t" o:ole="">
             <o:lock v:ext="edit"/>
             <v:imagedata xmlns:r="http://schemas.openxmlformats.org/officeDocument/2006/relationships" r:id="docRId25" o:title=""/>
           </v:rect>
@@ -12497,8 +12533,8 @@
         </w:rPr>
       </w:pPr>
       <w:r>
-        <w:object w:dxaOrig="11286" w:dyaOrig="2126">
-          <v:rect xmlns:o="urn:schemas-microsoft-com:office:office" xmlns:v="urn:schemas-microsoft-com:vml" id="rectole0000000012" style="width:564.300000pt;height:106.300000pt" o:preferrelative="t" o:ole="">
+        <w:object w:dxaOrig="11419" w:dyaOrig="2146">
+          <v:rect xmlns:o="urn:schemas-microsoft-com:office:office" xmlns:v="urn:schemas-microsoft-com:vml" id="rectole0000000012" style="width:570.950000pt;height:107.300000pt" o:preferrelative="t" o:ole="">
             <o:lock v:ext="edit"/>
             <v:imagedata xmlns:r="http://schemas.openxmlformats.org/officeDocument/2006/relationships" r:id="docRId27" o:title=""/>
           </v:rect>
@@ -12512,7 +12548,7 @@
         <w:keepLines w:val="true"/>
         <w:numPr>
           <w:ilvl w:val="0"/>
-          <w:numId w:val="175"/>
+          <w:numId w:val="174"/>
         </w:numPr>
         <w:spacing w:before="200" w:after="40" w:line="276"/>
         <w:ind w:right="0" w:left="1800" w:hanging="360"/>
@@ -12674,8 +12710,8 @@
         </w:rPr>
       </w:pPr>
       <w:r>
-        <w:object w:dxaOrig="12204" w:dyaOrig="5601">
-          <v:rect xmlns:o="urn:schemas-microsoft-com:office:office" xmlns:v="urn:schemas-microsoft-com:vml" id="rectole0000000013" style="width:610.200000pt;height:280.050000pt" o:preferrelative="t" o:ole="">
+        <w:object w:dxaOrig="12351" w:dyaOrig="5669">
+          <v:rect xmlns:o="urn:schemas-microsoft-com:office:office" xmlns:v="urn:schemas-microsoft-com:vml" id="rectole0000000013" style="width:617.550000pt;height:283.450000pt" o:preferrelative="t" o:ole="">
             <o:lock v:ext="edit"/>
             <v:imagedata xmlns:r="http://schemas.openxmlformats.org/officeDocument/2006/relationships" r:id="docRId29" o:title=""/>
           </v:rect>
@@ -12867,8 +12903,8 @@
         </w:rPr>
       </w:pPr>
       <w:r>
-        <w:object w:dxaOrig="6025" w:dyaOrig="4301">
-          <v:rect xmlns:o="urn:schemas-microsoft-com:office:office" xmlns:v="urn:schemas-microsoft-com:vml" id="rectole0000000014" style="width:301.250000pt;height:215.050000pt" o:preferrelative="t" o:ole="">
+        <w:object w:dxaOrig="6094" w:dyaOrig="4353">
+          <v:rect xmlns:o="urn:schemas-microsoft-com:office:office" xmlns:v="urn:schemas-microsoft-com:vml" id="rectole0000000014" style="width:304.700000pt;height:217.650000pt" o:preferrelative="t" o:ole="">
             <o:lock v:ext="edit"/>
             <v:imagedata xmlns:r="http://schemas.openxmlformats.org/officeDocument/2006/relationships" r:id="docRId31" o:title=""/>
           </v:rect>
@@ -12943,8 +12979,8 @@
         </w:rPr>
       </w:pPr>
       <w:r>
-        <w:object w:dxaOrig="9523" w:dyaOrig="5508">
-          <v:rect xmlns:o="urn:schemas-microsoft-com:office:office" xmlns:v="urn:schemas-microsoft-com:vml" id="rectole0000000015" style="width:476.150000pt;height:275.400000pt" o:preferrelative="t" o:ole="">
+        <w:object w:dxaOrig="9637" w:dyaOrig="5567">
+          <v:rect xmlns:o="urn:schemas-microsoft-com:office:office" xmlns:v="urn:schemas-microsoft-com:vml" id="rectole0000000015" style="width:481.850000pt;height:278.350000pt" o:preferrelative="t" o:ole="">
             <o:lock v:ext="edit"/>
             <v:imagedata xmlns:r="http://schemas.openxmlformats.org/officeDocument/2006/relationships" r:id="docRId33" o:title=""/>
           </v:rect>
@@ -13019,8 +13055,8 @@
         </w:rPr>
       </w:pPr>
       <w:r>
-        <w:object w:dxaOrig="11035" w:dyaOrig="4752">
-          <v:rect xmlns:o="urn:schemas-microsoft-com:office:office" xmlns:v="urn:schemas-microsoft-com:vml" id="rectole0000000016" style="width:551.750000pt;height:237.600000pt" o:preferrelative="t" o:ole="">
+        <w:object w:dxaOrig="11176" w:dyaOrig="4818">
+          <v:rect xmlns:o="urn:schemas-microsoft-com:office:office" xmlns:v="urn:schemas-microsoft-com:vml" id="rectole0000000016" style="width:558.800000pt;height:240.900000pt" o:preferrelative="t" o:ole="">
             <o:lock v:ext="edit"/>
             <v:imagedata xmlns:r="http://schemas.openxmlformats.org/officeDocument/2006/relationships" r:id="docRId35" o:title=""/>
           </v:rect>
@@ -13043,8 +13079,8 @@
         </w:rPr>
       </w:pPr>
       <w:r>
-        <w:object w:dxaOrig="8497" w:dyaOrig="4284">
-          <v:rect xmlns:o="urn:schemas-microsoft-com:office:office" xmlns:v="urn:schemas-microsoft-com:vml" id="rectole0000000017" style="width:424.850000pt;height:214.200000pt" o:preferrelative="t" o:ole="">
+        <w:object w:dxaOrig="8605" w:dyaOrig="4333">
+          <v:rect xmlns:o="urn:schemas-microsoft-com:office:office" xmlns:v="urn:schemas-microsoft-com:vml" id="rectole0000000017" style="width:430.250000pt;height:216.650000pt" o:preferrelative="t" o:ole="">
             <o:lock v:ext="edit"/>
             <v:imagedata xmlns:r="http://schemas.openxmlformats.org/officeDocument/2006/relationships" r:id="docRId37" o:title=""/>
           </v:rect>
@@ -13211,31 +13247,31 @@
   <w:num w:numId="64">
     <w:abstractNumId w:val="54"/>
   </w:num>
-  <w:num w:numId="89">
+  <w:num w:numId="88">
     <w:abstractNumId w:val="48"/>
   </w:num>
-  <w:num w:numId="105">
+  <w:num w:numId="104">
     <w:abstractNumId w:val="42"/>
   </w:num>
-  <w:num w:numId="114">
+  <w:num w:numId="113">
     <w:abstractNumId w:val="36"/>
   </w:num>
-  <w:num w:numId="134">
+  <w:num w:numId="133">
     <w:abstractNumId w:val="30"/>
   </w:num>
-  <w:num w:numId="137">
+  <w:num w:numId="136">
     <w:abstractNumId w:val="24"/>
   </w:num>
-  <w:num w:numId="143">
+  <w:num w:numId="142">
     <w:abstractNumId w:val="18"/>
   </w:num>
-  <w:num w:numId="151">
+  <w:num w:numId="150">
     <w:abstractNumId w:val="12"/>
   </w:num>
-  <w:num w:numId="159">
+  <w:num w:numId="158">
     <w:abstractNumId w:val="6"/>
   </w:num>
-  <w:num w:numId="175">
+  <w:num w:numId="174">
     <w:abstractNumId w:val="0"/>
   </w:num>
 </w:numbering>

</xml_diff>